<commit_message>
small change i split 1 method in editprofile
</commit_message>
<xml_diff>
--- a/Deadline6/Use-Cases-v0.4.docx
+++ b/Deadline6/Use-Cases-v0.4.docx
@@ -47,7 +47,14 @@
           <w:b/>
           <w:sz w:val="37"/>
         </w:rPr>
-        <w:t>Use-Cases-v0.3</w:t>
+        <w:t>Use-Cases-v0.</w:t>
+      </w:r>
+      <w:r>
+        <w:rPr>
+          <w:b/>
+          <w:sz w:val="37"/>
+        </w:rPr>
+        <w:t>4</w:t>
       </w:r>
     </w:p>
     <w:p>
@@ -56,17 +63,25 @@
         <w:ind w:left="4600"/>
         <w:rPr>
           <w:b/>
-          <w:color w:val="FF0000"/>
+          <w:color w:val="BF8F00" w:themeColor="accent4" w:themeShade="BF"/>
           <w:sz w:val="37"/>
         </w:rPr>
       </w:pPr>
       <w:r>
         <w:rPr>
           <w:b/>
-          <w:color w:val="FF0000"/>
+          <w:color w:val="BF8F00" w:themeColor="accent4" w:themeShade="BF"/>
           <w:sz w:val="37"/>
         </w:rPr>
-        <w:t>Εκδοση: v0.3</w:t>
+        <w:t>Εκδοση: v0.</w:t>
+      </w:r>
+      <w:r>
+        <w:rPr>
+          <w:b/>
+          <w:color w:val="BF8F00" w:themeColor="accent4" w:themeShade="BF"/>
+          <w:sz w:val="37"/>
+        </w:rPr>
+        <w:t>4</w:t>
       </w:r>
     </w:p>
     <w:p>
@@ -277,9 +292,7 @@
         <w:tblInd w:w="10" w:type="dxa"/>
         <w:tblLayout w:type="fixed"/>
         <w:tblCellMar>
-          <w:top w:w="0" w:type="dxa"/>
           <w:left w:w="0" w:type="dxa"/>
-          <w:bottom w:w="0" w:type="dxa"/>
           <w:right w:w="0" w:type="dxa"/>
         </w:tblCellMar>
         <w:tblLook w:val="0000" w:firstRow="0" w:lastRow="0" w:firstColumn="0" w:lastColumn="0" w:noHBand="0" w:noVBand="0"/>
@@ -944,6 +957,118 @@
     </w:p>
     <w:p>
       <w:pPr>
+        <w:spacing w:line="216" w:lineRule="auto"/>
+        <w:ind w:left="120" w:right="24"/>
+        <w:rPr>
+          <w:sz w:val="24"/>
+          <w:lang w:val="el-GR"/>
+        </w:rPr>
+      </w:pPr>
+      <w:r>
+        <w:rPr>
+          <w:sz w:val="24"/>
+          <w:lang w:val="el-GR"/>
+        </w:rPr>
+        <w:t xml:space="preserve">Οι αλλαγές ανάμεσα στην έκδοση </w:t>
+      </w:r>
+      <w:r>
+        <w:rPr>
+          <w:sz w:val="24"/>
+        </w:rPr>
+        <w:t>v</w:t>
+      </w:r>
+      <w:r>
+        <w:rPr>
+          <w:sz w:val="24"/>
+          <w:lang w:val="el-GR"/>
+        </w:rPr>
+        <w:t>0.</w:t>
+      </w:r>
+      <w:r>
+        <w:rPr>
+          <w:sz w:val="24"/>
+          <w:lang w:val="el-GR"/>
+        </w:rPr>
+        <w:t>3</w:t>
+      </w:r>
+      <w:r>
+        <w:rPr>
+          <w:sz w:val="24"/>
+          <w:lang w:val="el-GR"/>
+        </w:rPr>
+        <w:t xml:space="preserve"> και </w:t>
+      </w:r>
+      <w:r>
+        <w:rPr>
+          <w:sz w:val="24"/>
+        </w:rPr>
+        <w:t>v</w:t>
+      </w:r>
+      <w:r>
+        <w:rPr>
+          <w:sz w:val="24"/>
+          <w:lang w:val="el-GR"/>
+        </w:rPr>
+        <w:t>0.</w:t>
+      </w:r>
+      <w:r>
+        <w:rPr>
+          <w:sz w:val="24"/>
+          <w:lang w:val="el-GR"/>
+        </w:rPr>
+        <w:t>4</w:t>
+      </w:r>
+      <w:r>
+        <w:rPr>
+          <w:sz w:val="24"/>
+          <w:lang w:val="el-GR"/>
+        </w:rPr>
+        <w:t xml:space="preserve"> αναγράφονται με</w:t>
+      </w:r>
+      <w:r>
+        <w:rPr>
+          <w:color w:val="FF0000"/>
+          <w:sz w:val="24"/>
+          <w:lang w:val="el-GR"/>
+        </w:rPr>
+        <w:t xml:space="preserve"> </w:t>
+      </w:r>
+      <w:r>
+        <w:rPr>
+          <w:color w:val="BF8F00" w:themeColor="accent4" w:themeShade="BF"/>
+          <w:sz w:val="24"/>
+          <w:lang w:val="el-GR"/>
+        </w:rPr>
+        <w:t xml:space="preserve">ποροκαλι </w:t>
+      </w:r>
+      <w:r>
+        <w:rPr>
+          <w:color w:val="BF8F00" w:themeColor="accent4" w:themeShade="BF"/>
+          <w:sz w:val="24"/>
+          <w:lang w:val="el-GR"/>
+        </w:rPr>
+        <w:t xml:space="preserve">χρώμα </w:t>
+      </w:r>
+      <w:r>
+        <w:rPr>
+          <w:sz w:val="24"/>
+          <w:lang w:val="el-GR"/>
+        </w:rPr>
+        <w:t>στα παρακάτω τεχνικά κείμενα.</w:t>
+      </w:r>
+    </w:p>
+    <w:p>
+      <w:pPr>
+        <w:spacing w:line="216" w:lineRule="auto"/>
+        <w:ind w:left="120" w:right="24"/>
+        <w:rPr>
+          <w:sz w:val="24"/>
+          <w:lang w:val="el-GR"/>
+        </w:rPr>
+      </w:pPr>
+    </w:p>
+    <w:p>
+      <w:pPr>
         <w:spacing w:line="200" w:lineRule="exact"/>
         <w:rPr>
           <w:rFonts w:ascii="Times New Roman" w:eastAsia="Times New Roman" w:hAnsi="Times New Roman"/>
@@ -968,7 +1093,6 @@
         <w:rPr>
           <w:rFonts w:ascii="Times New Roman" w:eastAsia="Times New Roman" w:hAnsi="Times New Roman"/>
           <w:sz w:val="24"/>
-          <w:lang w:val="el-GR"/>
         </w:rPr>
       </w:pPr>
     </w:p>
@@ -2169,6 +2293,7 @@
         <w:rPr>
           <w:b/>
           <w:sz w:val="36"/>
+          <w:lang w:val="el-GR"/>
         </w:rPr>
       </w:pPr>
       <w:r>
@@ -2176,7 +2301,45 @@
           <w:b/>
           <w:sz w:val="36"/>
         </w:rPr>
-        <w:t>USE CASE DIAGRAM:</w:t>
+        <w:t>USE</w:t>
+      </w:r>
+      <w:r>
+        <w:rPr>
+          <w:b/>
+          <w:sz w:val="36"/>
+          <w:lang w:val="el-GR"/>
+        </w:rPr>
+        <w:t xml:space="preserve"> </w:t>
+      </w:r>
+      <w:r>
+        <w:rPr>
+          <w:b/>
+          <w:sz w:val="36"/>
+        </w:rPr>
+        <w:t>CASE</w:t>
+      </w:r>
+      <w:r>
+        <w:rPr>
+          <w:b/>
+          <w:sz w:val="36"/>
+          <w:lang w:val="el-GR"/>
+        </w:rPr>
+        <w:t xml:space="preserve"> </w:t>
+      </w:r>
+      <w:r>
+        <w:rPr>
+          <w:b/>
+          <w:sz w:val="36"/>
+        </w:rPr>
+        <w:t>DIAGRAM</w:t>
+      </w:r>
+      <w:r>
+        <w:rPr>
+          <w:b/>
+          <w:sz w:val="36"/>
+          <w:lang w:val="el-GR"/>
+        </w:rPr>
+        <w:t>:</w:t>
       </w:r>
     </w:p>
     <w:p>
@@ -2184,6 +2347,7 @@
         <w:spacing w:line="20" w:lineRule="exact"/>
         <w:rPr>
           <w:rFonts w:ascii="Times New Roman" w:eastAsia="Times New Roman" w:hAnsi="Times New Roman"/>
+          <w:lang w:val="el-GR"/>
         </w:rPr>
       </w:pPr>
       <w:r>
@@ -2258,6 +2422,7 @@
         <w:spacing w:line="20" w:lineRule="exact"/>
         <w:rPr>
           <w:rFonts w:ascii="Times New Roman" w:eastAsia="Times New Roman" w:hAnsi="Times New Roman"/>
+          <w:lang w:val="el-GR"/>
         </w:rPr>
         <w:sectPr>
           <w:pgSz w:w="11900" w:h="16832"/>
@@ -2274,6 +2439,7 @@
         <w:spacing w:line="153" w:lineRule="exact"/>
         <w:rPr>
           <w:rFonts w:ascii="Times New Roman" w:eastAsia="Times New Roman" w:hAnsi="Times New Roman"/>
+          <w:lang w:val="el-GR"/>
         </w:rPr>
       </w:pPr>
       <w:bookmarkStart w:id="3" w:name="page4"/>
@@ -3578,6 +3744,20 @@
           <w:sz w:val="23"/>
           <w:lang w:val="el-GR"/>
         </w:rPr>
+      </w:pPr>
+    </w:p>
+    <w:p>
+      <w:pPr>
+        <w:tabs>
+          <w:tab w:val="left" w:pos="680"/>
+        </w:tabs>
+        <w:spacing w:line="0" w:lineRule="atLeast"/>
+        <w:rPr>
+          <w:strike/>
+          <w:color w:val="FF0000"/>
+          <w:sz w:val="23"/>
+          <w:lang w:val="el-GR"/>
+        </w:rPr>
         <w:sectPr>
           <w:pgSz w:w="11900" w:h="16832"/>
           <w:pgMar w:top="1440" w:right="1264" w:bottom="1440" w:left="1140" w:header="0" w:footer="0" w:gutter="0"/>
@@ -3587,6 +3767,57 @@
           <w:docGrid w:linePitch="360"/>
         </w:sectPr>
       </w:pPr>
+      <w:r>
+        <w:rPr>
+          <w:strike/>
+          <w:noProof/>
+          <w:color w:val="FF0000"/>
+          <w:sz w:val="23"/>
+          <w:lang w:val="el-GR"/>
+        </w:rPr>
+        <w:lastRenderedPageBreak/>
+        <w:drawing>
+          <wp:inline distT="0" distB="0" distL="0" distR="0" wp14:anchorId="1B0E6BC9" wp14:editId="64716D77">
+            <wp:extent cx="6029960" cy="4458335"/>
+            <wp:effectExtent l="0" t="0" r="8890" b="0"/>
+            <wp:docPr id="4" name="Εικόνα 4" descr="Εικόνα που περιέχει κείμενο, διάγραμμα, στιγμιότυπο οθόνης, παράλληλα&#10;&#10;Περιγραφή που δημιουργήθηκε αυτόματα"/>
+            <wp:cNvGraphicFramePr>
+              <a:graphicFrameLocks xmlns:a="http://schemas.openxmlformats.org/drawingml/2006/main" noChangeAspect="1"/>
+            </wp:cNvGraphicFramePr>
+            <a:graphic xmlns:a="http://schemas.openxmlformats.org/drawingml/2006/main">
+              <a:graphicData uri="http://schemas.openxmlformats.org/drawingml/2006/picture">
+                <pic:pic xmlns:pic="http://schemas.openxmlformats.org/drawingml/2006/picture">
+                  <pic:nvPicPr>
+                    <pic:cNvPr id="4" name="Εικόνα 4" descr="Εικόνα που περιέχει κείμενο, διάγραμμα, στιγμιότυπο οθόνης, παράλληλα&#10;&#10;Περιγραφή που δημιουργήθηκε αυτόματα"/>
+                    <pic:cNvPicPr/>
+                  </pic:nvPicPr>
+                  <pic:blipFill>
+                    <a:blip r:embed="rId8">
+                      <a:extLst>
+                        <a:ext uri="{28A0092B-C50C-407E-A947-70E740481C1C}">
+                          <a14:useLocalDpi xmlns:a14="http://schemas.microsoft.com/office/drawing/2010/main" val="0"/>
+                        </a:ext>
+                      </a:extLst>
+                    </a:blip>
+                    <a:stretch>
+                      <a:fillRect/>
+                    </a:stretch>
+                  </pic:blipFill>
+                  <pic:spPr>
+                    <a:xfrm>
+                      <a:off x="0" y="0"/>
+                      <a:ext cx="6029960" cy="4458335"/>
+                    </a:xfrm>
+                    <a:prstGeom prst="rect">
+                      <a:avLst/>
+                    </a:prstGeom>
+                  </pic:spPr>
+                </pic:pic>
+              </a:graphicData>
+            </a:graphic>
+          </wp:inline>
+        </w:drawing>
+      </w:r>
     </w:p>
     <w:p>
       <w:pPr>
@@ -13767,55 +13998,55 @@
     <w:nsid w:val="00000001"/>
     <w:multiLevelType w:val="hybridMultilevel"/>
     <w:tmpl w:val="79E2A9E2"/>
-    <w:lvl w:ilvl="0">
+    <w:lvl w:ilvl="0" w:tplc="086202FA">
       <w:start w:val="1"/>
       <w:numFmt w:val="decimal"/>
       <w:lvlText w:val="%1"/>
       <w:lvlJc w:val="left"/>
     </w:lvl>
-    <w:lvl w:ilvl="1">
+    <w:lvl w:ilvl="1" w:tplc="A854276C">
       <w:start w:val="1"/>
       <w:numFmt w:val="bullet"/>
       <w:lvlText w:val=""/>
       <w:lvlJc w:val="left"/>
     </w:lvl>
-    <w:lvl w:ilvl="2">
+    <w:lvl w:ilvl="2" w:tplc="D0F2870C">
       <w:start w:val="1"/>
       <w:numFmt w:val="bullet"/>
       <w:lvlText w:val=""/>
       <w:lvlJc w:val="left"/>
     </w:lvl>
-    <w:lvl w:ilvl="3">
+    <w:lvl w:ilvl="3" w:tplc="391A2AD8">
       <w:start w:val="1"/>
       <w:numFmt w:val="bullet"/>
       <w:lvlText w:val=""/>
       <w:lvlJc w:val="left"/>
     </w:lvl>
-    <w:lvl w:ilvl="4">
+    <w:lvl w:ilvl="4" w:tplc="0A1AE5CC">
       <w:start w:val="1"/>
       <w:numFmt w:val="bullet"/>
       <w:lvlText w:val=""/>
       <w:lvlJc w:val="left"/>
     </w:lvl>
-    <w:lvl w:ilvl="5">
+    <w:lvl w:ilvl="5" w:tplc="5C581968">
       <w:start w:val="1"/>
       <w:numFmt w:val="bullet"/>
       <w:lvlText w:val=""/>
       <w:lvlJc w:val="left"/>
     </w:lvl>
-    <w:lvl w:ilvl="6">
+    <w:lvl w:ilvl="6" w:tplc="22626BE6">
       <w:start w:val="1"/>
       <w:numFmt w:val="bullet"/>
       <w:lvlText w:val=""/>
       <w:lvlJc w:val="left"/>
     </w:lvl>
-    <w:lvl w:ilvl="7">
+    <w:lvl w:ilvl="7" w:tplc="D948300E">
       <w:start w:val="1"/>
       <w:numFmt w:val="bullet"/>
       <w:lvlText w:val=""/>
       <w:lvlJc w:val="left"/>
     </w:lvl>
-    <w:lvl w:ilvl="8">
+    <w:lvl w:ilvl="8" w:tplc="02F25FD8">
       <w:start w:val="1"/>
       <w:numFmt w:val="bullet"/>
       <w:lvlText w:val=""/>
@@ -13826,55 +14057,55 @@
     <w:nsid w:val="00000002"/>
     <w:multiLevelType w:val="hybridMultilevel"/>
     <w:tmpl w:val="7545E146"/>
-    <w:lvl w:ilvl="0">
+    <w:lvl w:ilvl="0" w:tplc="A3384608">
       <w:start w:val="1"/>
       <w:numFmt w:val="decimal"/>
       <w:lvlText w:val="%1"/>
       <w:lvlJc w:val="left"/>
     </w:lvl>
-    <w:lvl w:ilvl="1">
+    <w:lvl w:ilvl="1" w:tplc="FEB28434">
       <w:start w:val="1"/>
       <w:numFmt w:val="bullet"/>
       <w:lvlText w:val=""/>
       <w:lvlJc w:val="left"/>
     </w:lvl>
-    <w:lvl w:ilvl="2">
+    <w:lvl w:ilvl="2" w:tplc="24EA9390">
       <w:start w:val="1"/>
       <w:numFmt w:val="bullet"/>
       <w:lvlText w:val=""/>
       <w:lvlJc w:val="left"/>
     </w:lvl>
-    <w:lvl w:ilvl="3">
+    <w:lvl w:ilvl="3" w:tplc="71AC2FF4">
       <w:start w:val="1"/>
       <w:numFmt w:val="bullet"/>
       <w:lvlText w:val=""/>
       <w:lvlJc w:val="left"/>
     </w:lvl>
-    <w:lvl w:ilvl="4">
+    <w:lvl w:ilvl="4" w:tplc="21B8FFE8">
       <w:start w:val="1"/>
       <w:numFmt w:val="bullet"/>
       <w:lvlText w:val=""/>
       <w:lvlJc w:val="left"/>
     </w:lvl>
-    <w:lvl w:ilvl="5">
+    <w:lvl w:ilvl="5" w:tplc="340E7B3A">
       <w:start w:val="1"/>
       <w:numFmt w:val="bullet"/>
       <w:lvlText w:val=""/>
       <w:lvlJc w:val="left"/>
     </w:lvl>
-    <w:lvl w:ilvl="6">
+    <w:lvl w:ilvl="6" w:tplc="052CAF6C">
       <w:start w:val="1"/>
       <w:numFmt w:val="bullet"/>
       <w:lvlText w:val=""/>
       <w:lvlJc w:val="left"/>
     </w:lvl>
-    <w:lvl w:ilvl="7">
+    <w:lvl w:ilvl="7" w:tplc="65F291E0">
       <w:start w:val="1"/>
       <w:numFmt w:val="bullet"/>
       <w:lvlText w:val=""/>
       <w:lvlJc w:val="left"/>
     </w:lvl>
-    <w:lvl w:ilvl="8">
+    <w:lvl w:ilvl="8" w:tplc="EB581A30">
       <w:start w:val="1"/>
       <w:numFmt w:val="bullet"/>
       <w:lvlText w:val=""/>
@@ -13885,55 +14116,55 @@
     <w:nsid w:val="00000003"/>
     <w:multiLevelType w:val="hybridMultilevel"/>
     <w:tmpl w:val="515F007C"/>
-    <w:lvl w:ilvl="0">
+    <w:lvl w:ilvl="0" w:tplc="BED45598">
       <w:start w:val="11"/>
       <w:numFmt w:val="decimal"/>
       <w:lvlText w:val="%1."/>
       <w:lvlJc w:val="left"/>
     </w:lvl>
-    <w:lvl w:ilvl="1">
+    <w:lvl w:ilvl="1" w:tplc="05088152">
       <w:start w:val="1"/>
       <w:numFmt w:val="bullet"/>
       <w:lvlText w:val=""/>
       <w:lvlJc w:val="left"/>
     </w:lvl>
-    <w:lvl w:ilvl="2">
+    <w:lvl w:ilvl="2" w:tplc="B916F2D2">
       <w:start w:val="1"/>
       <w:numFmt w:val="bullet"/>
       <w:lvlText w:val=""/>
       <w:lvlJc w:val="left"/>
     </w:lvl>
-    <w:lvl w:ilvl="3">
+    <w:lvl w:ilvl="3" w:tplc="EFB6E212">
       <w:start w:val="1"/>
       <w:numFmt w:val="bullet"/>
       <w:lvlText w:val=""/>
       <w:lvlJc w:val="left"/>
     </w:lvl>
-    <w:lvl w:ilvl="4">
+    <w:lvl w:ilvl="4" w:tplc="4E3A5A3C">
       <w:start w:val="1"/>
       <w:numFmt w:val="bullet"/>
       <w:lvlText w:val=""/>
       <w:lvlJc w:val="left"/>
     </w:lvl>
-    <w:lvl w:ilvl="5">
+    <w:lvl w:ilvl="5" w:tplc="08C82064">
       <w:start w:val="1"/>
       <w:numFmt w:val="bullet"/>
       <w:lvlText w:val=""/>
       <w:lvlJc w:val="left"/>
     </w:lvl>
-    <w:lvl w:ilvl="6">
+    <w:lvl w:ilvl="6" w:tplc="F51A8A4C">
       <w:start w:val="1"/>
       <w:numFmt w:val="bullet"/>
       <w:lvlText w:val=""/>
       <w:lvlJc w:val="left"/>
     </w:lvl>
-    <w:lvl w:ilvl="7">
+    <w:lvl w:ilvl="7" w:tplc="E60860CA">
       <w:start w:val="1"/>
       <w:numFmt w:val="bullet"/>
       <w:lvlText w:val=""/>
       <w:lvlJc w:val="left"/>
     </w:lvl>
-    <w:lvl w:ilvl="8">
+    <w:lvl w:ilvl="8" w:tplc="831C6868">
       <w:start w:val="1"/>
       <w:numFmt w:val="bullet"/>
       <w:lvlText w:val=""/>
@@ -13944,55 +14175,55 @@
     <w:nsid w:val="00000004"/>
     <w:multiLevelType w:val="hybridMultilevel"/>
     <w:tmpl w:val="5BD062C2"/>
-    <w:lvl w:ilvl="0">
+    <w:lvl w:ilvl="0" w:tplc="163A050E">
       <w:start w:val="11"/>
       <w:numFmt w:val="decimal"/>
       <w:lvlText w:val="%1."/>
       <w:lvlJc w:val="left"/>
     </w:lvl>
-    <w:lvl w:ilvl="1">
+    <w:lvl w:ilvl="1" w:tplc="398C3CAE">
       <w:start w:val="1"/>
       <w:numFmt w:val="bullet"/>
       <w:lvlText w:val=""/>
       <w:lvlJc w:val="left"/>
     </w:lvl>
-    <w:lvl w:ilvl="2">
+    <w:lvl w:ilvl="2" w:tplc="6842282E">
       <w:start w:val="1"/>
       <w:numFmt w:val="bullet"/>
       <w:lvlText w:val=""/>
       <w:lvlJc w:val="left"/>
     </w:lvl>
-    <w:lvl w:ilvl="3">
+    <w:lvl w:ilvl="3" w:tplc="CA98A170">
       <w:start w:val="1"/>
       <w:numFmt w:val="bullet"/>
       <w:lvlText w:val=""/>
       <w:lvlJc w:val="left"/>
     </w:lvl>
-    <w:lvl w:ilvl="4">
+    <w:lvl w:ilvl="4" w:tplc="ED80DA26">
       <w:start w:val="1"/>
       <w:numFmt w:val="bullet"/>
       <w:lvlText w:val=""/>
       <w:lvlJc w:val="left"/>
     </w:lvl>
-    <w:lvl w:ilvl="5">
+    <w:lvl w:ilvl="5" w:tplc="905C8D80">
       <w:start w:val="1"/>
       <w:numFmt w:val="bullet"/>
       <w:lvlText w:val=""/>
       <w:lvlJc w:val="left"/>
     </w:lvl>
-    <w:lvl w:ilvl="6">
+    <w:lvl w:ilvl="6" w:tplc="F7F62F14">
       <w:start w:val="1"/>
       <w:numFmt w:val="bullet"/>
       <w:lvlText w:val=""/>
       <w:lvlJc w:val="left"/>
     </w:lvl>
-    <w:lvl w:ilvl="7">
+    <w:lvl w:ilvl="7" w:tplc="57EC4A14">
       <w:start w:val="1"/>
       <w:numFmt w:val="bullet"/>
       <w:lvlText w:val=""/>
       <w:lvlJc w:val="left"/>
     </w:lvl>
-    <w:lvl w:ilvl="8">
+    <w:lvl w:ilvl="8" w:tplc="543A9722">
       <w:start w:val="1"/>
       <w:numFmt w:val="bullet"/>
       <w:lvlText w:val=""/>
@@ -14003,55 +14234,55 @@
     <w:nsid w:val="00000005"/>
     <w:multiLevelType w:val="hybridMultilevel"/>
     <w:tmpl w:val="12200854"/>
-    <w:lvl w:ilvl="0">
+    <w:lvl w:ilvl="0" w:tplc="81004556">
       <w:start w:val="1"/>
       <w:numFmt w:val="decimal"/>
       <w:lvlText w:val="%1."/>
       <w:lvlJc w:val="left"/>
     </w:lvl>
-    <w:lvl w:ilvl="1">
+    <w:lvl w:ilvl="1" w:tplc="65247D4C">
       <w:start w:val="1"/>
       <w:numFmt w:val="bullet"/>
       <w:lvlText w:val=""/>
       <w:lvlJc w:val="left"/>
     </w:lvl>
-    <w:lvl w:ilvl="2">
+    <w:lvl w:ilvl="2" w:tplc="3F7ABAA8">
       <w:start w:val="1"/>
       <w:numFmt w:val="bullet"/>
       <w:lvlText w:val=""/>
       <w:lvlJc w:val="left"/>
     </w:lvl>
-    <w:lvl w:ilvl="3">
+    <w:lvl w:ilvl="3" w:tplc="76B0DDE4">
       <w:start w:val="1"/>
       <w:numFmt w:val="bullet"/>
       <w:lvlText w:val=""/>
       <w:lvlJc w:val="left"/>
     </w:lvl>
-    <w:lvl w:ilvl="4">
+    <w:lvl w:ilvl="4" w:tplc="2A86D662">
       <w:start w:val="1"/>
       <w:numFmt w:val="bullet"/>
       <w:lvlText w:val=""/>
       <w:lvlJc w:val="left"/>
     </w:lvl>
-    <w:lvl w:ilvl="5">
+    <w:lvl w:ilvl="5" w:tplc="12E09EF6">
       <w:start w:val="1"/>
       <w:numFmt w:val="bullet"/>
       <w:lvlText w:val=""/>
       <w:lvlJc w:val="left"/>
     </w:lvl>
-    <w:lvl w:ilvl="6">
+    <w:lvl w:ilvl="6" w:tplc="CC78B346">
       <w:start w:val="1"/>
       <w:numFmt w:val="bullet"/>
       <w:lvlText w:val=""/>
       <w:lvlJc w:val="left"/>
     </w:lvl>
-    <w:lvl w:ilvl="7">
+    <w:lvl w:ilvl="7" w:tplc="059A30C2">
       <w:start w:val="1"/>
       <w:numFmt w:val="bullet"/>
       <w:lvlText w:val=""/>
       <w:lvlJc w:val="left"/>
     </w:lvl>
-    <w:lvl w:ilvl="8">
+    <w:lvl w:ilvl="8" w:tplc="D810562A">
       <w:start w:val="1"/>
       <w:numFmt w:val="bullet"/>
       <w:lvlText w:val=""/>
@@ -14062,55 +14293,55 @@
     <w:nsid w:val="00000006"/>
     <w:multiLevelType w:val="hybridMultilevel"/>
     <w:tmpl w:val="4DB127F8"/>
-    <w:lvl w:ilvl="0">
+    <w:lvl w:ilvl="0" w:tplc="6F406022">
       <w:start w:val="10"/>
       <w:numFmt w:val="decimal"/>
       <w:lvlText w:val="%1."/>
       <w:lvlJc w:val="left"/>
     </w:lvl>
-    <w:lvl w:ilvl="1">
+    <w:lvl w:ilvl="1" w:tplc="570494B6">
       <w:start w:val="1"/>
       <w:numFmt w:val="bullet"/>
       <w:lvlText w:val=""/>
       <w:lvlJc w:val="left"/>
     </w:lvl>
-    <w:lvl w:ilvl="2">
+    <w:lvl w:ilvl="2" w:tplc="A3B28F16">
       <w:start w:val="1"/>
       <w:numFmt w:val="bullet"/>
       <w:lvlText w:val=""/>
       <w:lvlJc w:val="left"/>
     </w:lvl>
-    <w:lvl w:ilvl="3">
+    <w:lvl w:ilvl="3" w:tplc="A50EBDC8">
       <w:start w:val="1"/>
       <w:numFmt w:val="bullet"/>
       <w:lvlText w:val=""/>
       <w:lvlJc w:val="left"/>
     </w:lvl>
-    <w:lvl w:ilvl="4">
+    <w:lvl w:ilvl="4" w:tplc="43548100">
       <w:start w:val="1"/>
       <w:numFmt w:val="bullet"/>
       <w:lvlText w:val=""/>
       <w:lvlJc w:val="left"/>
     </w:lvl>
-    <w:lvl w:ilvl="5">
+    <w:lvl w:ilvl="5" w:tplc="3BF6BBBE">
       <w:start w:val="1"/>
       <w:numFmt w:val="bullet"/>
       <w:lvlText w:val=""/>
       <w:lvlJc w:val="left"/>
     </w:lvl>
-    <w:lvl w:ilvl="6">
+    <w:lvl w:ilvl="6" w:tplc="07245480">
       <w:start w:val="1"/>
       <w:numFmt w:val="bullet"/>
       <w:lvlText w:val=""/>
       <w:lvlJc w:val="left"/>
     </w:lvl>
-    <w:lvl w:ilvl="7">
+    <w:lvl w:ilvl="7" w:tplc="0E54194E">
       <w:start w:val="1"/>
       <w:numFmt w:val="bullet"/>
       <w:lvlText w:val=""/>
       <w:lvlJc w:val="left"/>
     </w:lvl>
-    <w:lvl w:ilvl="8">
+    <w:lvl w:ilvl="8" w:tplc="4C141AC0">
       <w:start w:val="1"/>
       <w:numFmt w:val="bullet"/>
       <w:lvlText w:val=""/>
@@ -14121,55 +14352,55 @@
     <w:nsid w:val="00000007"/>
     <w:multiLevelType w:val="hybridMultilevel"/>
     <w:tmpl w:val="0216231A"/>
-    <w:lvl w:ilvl="0">
+    <w:lvl w:ilvl="0" w:tplc="24DA2516">
       <w:start w:val="10"/>
       <w:numFmt w:val="decimal"/>
       <w:lvlText w:val="%1."/>
       <w:lvlJc w:val="left"/>
     </w:lvl>
-    <w:lvl w:ilvl="1">
+    <w:lvl w:ilvl="1" w:tplc="0624F124">
       <w:start w:val="1"/>
       <w:numFmt w:val="bullet"/>
       <w:lvlText w:val=""/>
       <w:lvlJc w:val="left"/>
     </w:lvl>
-    <w:lvl w:ilvl="2">
+    <w:lvl w:ilvl="2" w:tplc="A3DCCDB2">
       <w:start w:val="1"/>
       <w:numFmt w:val="bullet"/>
       <w:lvlText w:val=""/>
       <w:lvlJc w:val="left"/>
     </w:lvl>
-    <w:lvl w:ilvl="3">
+    <w:lvl w:ilvl="3" w:tplc="E15C071E">
       <w:start w:val="1"/>
       <w:numFmt w:val="bullet"/>
       <w:lvlText w:val=""/>
       <w:lvlJc w:val="left"/>
     </w:lvl>
-    <w:lvl w:ilvl="4">
+    <w:lvl w:ilvl="4" w:tplc="563CD65C">
       <w:start w:val="1"/>
       <w:numFmt w:val="bullet"/>
       <w:lvlText w:val=""/>
       <w:lvlJc w:val="left"/>
     </w:lvl>
-    <w:lvl w:ilvl="5">
+    <w:lvl w:ilvl="5" w:tplc="3DA8A1BC">
       <w:start w:val="1"/>
       <w:numFmt w:val="bullet"/>
       <w:lvlText w:val=""/>
       <w:lvlJc w:val="left"/>
     </w:lvl>
-    <w:lvl w:ilvl="6">
+    <w:lvl w:ilvl="6" w:tplc="4546F9C4">
       <w:start w:val="1"/>
       <w:numFmt w:val="bullet"/>
       <w:lvlText w:val=""/>
       <w:lvlJc w:val="left"/>
     </w:lvl>
-    <w:lvl w:ilvl="7">
+    <w:lvl w:ilvl="7" w:tplc="95428C00">
       <w:start w:val="1"/>
       <w:numFmt w:val="bullet"/>
       <w:lvlText w:val=""/>
       <w:lvlJc w:val="left"/>
     </w:lvl>
-    <w:lvl w:ilvl="8">
+    <w:lvl w:ilvl="8" w:tplc="7AD6050A">
       <w:start w:val="1"/>
       <w:numFmt w:val="bullet"/>
       <w:lvlText w:val=""/>
@@ -14180,55 +14411,55 @@
     <w:nsid w:val="00000008"/>
     <w:multiLevelType w:val="hybridMultilevel"/>
     <w:tmpl w:val="1F16E9E8"/>
-    <w:lvl w:ilvl="0">
+    <w:lvl w:ilvl="0" w:tplc="0D6660FA">
       <w:start w:val="1"/>
       <w:numFmt w:val="decimal"/>
       <w:lvlText w:val="%1"/>
       <w:lvlJc w:val="left"/>
     </w:lvl>
-    <w:lvl w:ilvl="1">
+    <w:lvl w:ilvl="1" w:tplc="C38C62C0">
       <w:start w:val="1"/>
       <w:numFmt w:val="bullet"/>
       <w:lvlText w:val=""/>
       <w:lvlJc w:val="left"/>
     </w:lvl>
-    <w:lvl w:ilvl="2">
+    <w:lvl w:ilvl="2" w:tplc="C8923674">
       <w:start w:val="1"/>
       <w:numFmt w:val="bullet"/>
       <w:lvlText w:val=""/>
       <w:lvlJc w:val="left"/>
     </w:lvl>
-    <w:lvl w:ilvl="3">
+    <w:lvl w:ilvl="3" w:tplc="711A4FEC">
       <w:start w:val="1"/>
       <w:numFmt w:val="bullet"/>
       <w:lvlText w:val=""/>
       <w:lvlJc w:val="left"/>
     </w:lvl>
-    <w:lvl w:ilvl="4">
+    <w:lvl w:ilvl="4" w:tplc="8662BD46">
       <w:start w:val="1"/>
       <w:numFmt w:val="bullet"/>
       <w:lvlText w:val=""/>
       <w:lvlJc w:val="left"/>
     </w:lvl>
-    <w:lvl w:ilvl="5">
+    <w:lvl w:ilvl="5" w:tplc="A4026BE4">
       <w:start w:val="1"/>
       <w:numFmt w:val="bullet"/>
       <w:lvlText w:val=""/>
       <w:lvlJc w:val="left"/>
     </w:lvl>
-    <w:lvl w:ilvl="6">
+    <w:lvl w:ilvl="6" w:tplc="7EB0CA6E">
       <w:start w:val="1"/>
       <w:numFmt w:val="bullet"/>
       <w:lvlText w:val=""/>
       <w:lvlJc w:val="left"/>
     </w:lvl>
-    <w:lvl w:ilvl="7">
+    <w:lvl w:ilvl="7" w:tplc="70D29EA0">
       <w:start w:val="1"/>
       <w:numFmt w:val="bullet"/>
       <w:lvlText w:val=""/>
       <w:lvlJc w:val="left"/>
     </w:lvl>
-    <w:lvl w:ilvl="8">
+    <w:lvl w:ilvl="8" w:tplc="F064EE82">
       <w:start w:val="1"/>
       <w:numFmt w:val="bullet"/>
       <w:lvlText w:val=""/>
@@ -14239,55 +14470,55 @@
     <w:nsid w:val="00000009"/>
     <w:multiLevelType w:val="hybridMultilevel"/>
     <w:tmpl w:val="1190CDE6"/>
-    <w:lvl w:ilvl="0">
+    <w:lvl w:ilvl="0" w:tplc="E3C0F2B2">
       <w:start w:val="1"/>
       <w:numFmt w:val="decimal"/>
       <w:lvlText w:val="%1."/>
       <w:lvlJc w:val="left"/>
     </w:lvl>
-    <w:lvl w:ilvl="1">
+    <w:lvl w:ilvl="1" w:tplc="3646A242">
       <w:start w:val="1"/>
       <w:numFmt w:val="bullet"/>
       <w:lvlText w:val=""/>
       <w:lvlJc w:val="left"/>
     </w:lvl>
-    <w:lvl w:ilvl="2">
+    <w:lvl w:ilvl="2" w:tplc="2C1C9594">
       <w:start w:val="1"/>
       <w:numFmt w:val="bullet"/>
       <w:lvlText w:val=""/>
       <w:lvlJc w:val="left"/>
     </w:lvl>
-    <w:lvl w:ilvl="3">
+    <w:lvl w:ilvl="3" w:tplc="E7D8E96C">
       <w:start w:val="1"/>
       <w:numFmt w:val="bullet"/>
       <w:lvlText w:val=""/>
       <w:lvlJc w:val="left"/>
     </w:lvl>
-    <w:lvl w:ilvl="4">
+    <w:lvl w:ilvl="4" w:tplc="54E678A2">
       <w:start w:val="1"/>
       <w:numFmt w:val="bullet"/>
       <w:lvlText w:val=""/>
       <w:lvlJc w:val="left"/>
     </w:lvl>
-    <w:lvl w:ilvl="5">
+    <w:lvl w:ilvl="5" w:tplc="6AA80CD4">
       <w:start w:val="1"/>
       <w:numFmt w:val="bullet"/>
       <w:lvlText w:val=""/>
       <w:lvlJc w:val="left"/>
     </w:lvl>
-    <w:lvl w:ilvl="6">
+    <w:lvl w:ilvl="6" w:tplc="8AFEAE76">
       <w:start w:val="1"/>
       <w:numFmt w:val="bullet"/>
       <w:lvlText w:val=""/>
       <w:lvlJc w:val="left"/>
     </w:lvl>
-    <w:lvl w:ilvl="7">
+    <w:lvl w:ilvl="7" w:tplc="7EDEB0DE">
       <w:start w:val="1"/>
       <w:numFmt w:val="bullet"/>
       <w:lvlText w:val=""/>
       <w:lvlJc w:val="left"/>
     </w:lvl>
-    <w:lvl w:ilvl="8">
+    <w:lvl w:ilvl="8" w:tplc="D730DBE2">
       <w:start w:val="1"/>
       <w:numFmt w:val="bullet"/>
       <w:lvlText w:val=""/>
@@ -14298,55 +14529,55 @@
     <w:nsid w:val="0000000A"/>
     <w:multiLevelType w:val="hybridMultilevel"/>
     <w:tmpl w:val="66EF438C"/>
-    <w:lvl w:ilvl="0">
+    <w:lvl w:ilvl="0" w:tplc="9EFCBEA0">
       <w:start w:val="9"/>
       <w:numFmt w:val="decimal"/>
       <w:lvlText w:val="%1."/>
       <w:lvlJc w:val="left"/>
     </w:lvl>
-    <w:lvl w:ilvl="1">
+    <w:lvl w:ilvl="1" w:tplc="97E47E58">
       <w:start w:val="1"/>
       <w:numFmt w:val="bullet"/>
       <w:lvlText w:val=""/>
       <w:lvlJc w:val="left"/>
     </w:lvl>
-    <w:lvl w:ilvl="2">
+    <w:lvl w:ilvl="2" w:tplc="750CEF9E">
       <w:start w:val="1"/>
       <w:numFmt w:val="bullet"/>
       <w:lvlText w:val=""/>
       <w:lvlJc w:val="left"/>
     </w:lvl>
-    <w:lvl w:ilvl="3">
+    <w:lvl w:ilvl="3" w:tplc="48D6977C">
       <w:start w:val="1"/>
       <w:numFmt w:val="bullet"/>
       <w:lvlText w:val=""/>
       <w:lvlJc w:val="left"/>
     </w:lvl>
-    <w:lvl w:ilvl="4">
+    <w:lvl w:ilvl="4" w:tplc="FAC4DB12">
       <w:start w:val="1"/>
       <w:numFmt w:val="bullet"/>
       <w:lvlText w:val=""/>
       <w:lvlJc w:val="left"/>
     </w:lvl>
-    <w:lvl w:ilvl="5">
+    <w:lvl w:ilvl="5" w:tplc="BB043560">
       <w:start w:val="1"/>
       <w:numFmt w:val="bullet"/>
       <w:lvlText w:val=""/>
       <w:lvlJc w:val="left"/>
     </w:lvl>
-    <w:lvl w:ilvl="6">
+    <w:lvl w:ilvl="6" w:tplc="102E360C">
       <w:start w:val="1"/>
       <w:numFmt w:val="bullet"/>
       <w:lvlText w:val=""/>
       <w:lvlJc w:val="left"/>
     </w:lvl>
-    <w:lvl w:ilvl="7">
+    <w:lvl w:ilvl="7" w:tplc="E0E2007E">
       <w:start w:val="1"/>
       <w:numFmt w:val="bullet"/>
       <w:lvlText w:val=""/>
       <w:lvlJc w:val="left"/>
     </w:lvl>
-    <w:lvl w:ilvl="8">
+    <w:lvl w:ilvl="8" w:tplc="401E2F4C">
       <w:start w:val="1"/>
       <w:numFmt w:val="bullet"/>
       <w:lvlText w:val=""/>
@@ -14357,55 +14588,55 @@
     <w:nsid w:val="0000000B"/>
     <w:multiLevelType w:val="hybridMultilevel"/>
     <w:tmpl w:val="140E0F76"/>
-    <w:lvl w:ilvl="0">
+    <w:lvl w:ilvl="0" w:tplc="0CB28A84">
       <w:start w:val="10"/>
       <w:numFmt w:val="decimal"/>
       <w:lvlText w:val="%1."/>
       <w:lvlJc w:val="left"/>
     </w:lvl>
-    <w:lvl w:ilvl="1">
+    <w:lvl w:ilvl="1" w:tplc="6AC2F548">
       <w:start w:val="1"/>
       <w:numFmt w:val="bullet"/>
       <w:lvlText w:val=""/>
       <w:lvlJc w:val="left"/>
     </w:lvl>
-    <w:lvl w:ilvl="2">
+    <w:lvl w:ilvl="2" w:tplc="828487D0">
       <w:start w:val="1"/>
       <w:numFmt w:val="bullet"/>
       <w:lvlText w:val=""/>
       <w:lvlJc w:val="left"/>
     </w:lvl>
-    <w:lvl w:ilvl="3">
+    <w:lvl w:ilvl="3" w:tplc="B790B7DA">
       <w:start w:val="1"/>
       <w:numFmt w:val="bullet"/>
       <w:lvlText w:val=""/>
       <w:lvlJc w:val="left"/>
     </w:lvl>
-    <w:lvl w:ilvl="4">
+    <w:lvl w:ilvl="4" w:tplc="99640956">
       <w:start w:val="1"/>
       <w:numFmt w:val="bullet"/>
       <w:lvlText w:val=""/>
       <w:lvlJc w:val="left"/>
     </w:lvl>
-    <w:lvl w:ilvl="5">
+    <w:lvl w:ilvl="5" w:tplc="828A6EF2">
       <w:start w:val="1"/>
       <w:numFmt w:val="bullet"/>
       <w:lvlText w:val=""/>
       <w:lvlJc w:val="left"/>
     </w:lvl>
-    <w:lvl w:ilvl="6">
+    <w:lvl w:ilvl="6" w:tplc="A0CC225A">
       <w:start w:val="1"/>
       <w:numFmt w:val="bullet"/>
       <w:lvlText w:val=""/>
       <w:lvlJc w:val="left"/>
     </w:lvl>
-    <w:lvl w:ilvl="7">
+    <w:lvl w:ilvl="7" w:tplc="24FAE456">
       <w:start w:val="1"/>
       <w:numFmt w:val="bullet"/>
       <w:lvlText w:val=""/>
       <w:lvlJc w:val="left"/>
     </w:lvl>
-    <w:lvl w:ilvl="8">
+    <w:lvl w:ilvl="8" w:tplc="727EB61A">
       <w:start w:val="1"/>
       <w:numFmt w:val="bullet"/>
       <w:lvlText w:val=""/>
@@ -14416,55 +14647,55 @@
     <w:nsid w:val="0000000C"/>
     <w:multiLevelType w:val="hybridMultilevel"/>
     <w:tmpl w:val="3352255A"/>
-    <w:lvl w:ilvl="0">
+    <w:lvl w:ilvl="0" w:tplc="0882DE66">
       <w:start w:val="1"/>
       <w:numFmt w:val="decimal"/>
       <w:lvlText w:val="%1"/>
       <w:lvlJc w:val="left"/>
     </w:lvl>
-    <w:lvl w:ilvl="1">
+    <w:lvl w:ilvl="1" w:tplc="A48C0F92">
       <w:start w:val="1"/>
       <w:numFmt w:val="bullet"/>
       <w:lvlText w:val=""/>
       <w:lvlJc w:val="left"/>
     </w:lvl>
-    <w:lvl w:ilvl="2">
+    <w:lvl w:ilvl="2" w:tplc="9BC45464">
       <w:start w:val="1"/>
       <w:numFmt w:val="bullet"/>
       <w:lvlText w:val=""/>
       <w:lvlJc w:val="left"/>
     </w:lvl>
-    <w:lvl w:ilvl="3">
+    <w:lvl w:ilvl="3" w:tplc="D2E2C724">
       <w:start w:val="1"/>
       <w:numFmt w:val="bullet"/>
       <w:lvlText w:val=""/>
       <w:lvlJc w:val="left"/>
     </w:lvl>
-    <w:lvl w:ilvl="4">
+    <w:lvl w:ilvl="4" w:tplc="36E8A9DA">
       <w:start w:val="1"/>
       <w:numFmt w:val="bullet"/>
       <w:lvlText w:val=""/>
       <w:lvlJc w:val="left"/>
     </w:lvl>
-    <w:lvl w:ilvl="5">
+    <w:lvl w:ilvl="5" w:tplc="9D62416C">
       <w:start w:val="1"/>
       <w:numFmt w:val="bullet"/>
       <w:lvlText w:val=""/>
       <w:lvlJc w:val="left"/>
     </w:lvl>
-    <w:lvl w:ilvl="6">
+    <w:lvl w:ilvl="6" w:tplc="256AAED6">
       <w:start w:val="1"/>
       <w:numFmt w:val="bullet"/>
       <w:lvlText w:val=""/>
       <w:lvlJc w:val="left"/>
     </w:lvl>
-    <w:lvl w:ilvl="7">
+    <w:lvl w:ilvl="7" w:tplc="D878196E">
       <w:start w:val="1"/>
       <w:numFmt w:val="bullet"/>
       <w:lvlText w:val=""/>
       <w:lvlJc w:val="left"/>
     </w:lvl>
-    <w:lvl w:ilvl="8">
+    <w:lvl w:ilvl="8" w:tplc="E7F099D2">
       <w:start w:val="1"/>
       <w:numFmt w:val="bullet"/>
       <w:lvlText w:val=""/>
@@ -14475,55 +14706,55 @@
     <w:nsid w:val="0000000D"/>
     <w:multiLevelType w:val="hybridMultilevel"/>
     <w:tmpl w:val="109CF92E"/>
-    <w:lvl w:ilvl="0">
+    <w:lvl w:ilvl="0" w:tplc="1AD6F98E">
       <w:start w:val="1"/>
       <w:numFmt w:val="decimal"/>
       <w:lvlText w:val="%1"/>
       <w:lvlJc w:val="left"/>
     </w:lvl>
-    <w:lvl w:ilvl="1">
+    <w:lvl w:ilvl="1" w:tplc="6ABC0E40">
       <w:start w:val="1"/>
       <w:numFmt w:val="bullet"/>
       <w:lvlText w:val=""/>
       <w:lvlJc w:val="left"/>
     </w:lvl>
-    <w:lvl w:ilvl="2">
+    <w:lvl w:ilvl="2" w:tplc="F8A4662A">
       <w:start w:val="1"/>
       <w:numFmt w:val="bullet"/>
       <w:lvlText w:val=""/>
       <w:lvlJc w:val="left"/>
     </w:lvl>
-    <w:lvl w:ilvl="3">
+    <w:lvl w:ilvl="3" w:tplc="C2C6D13E">
       <w:start w:val="1"/>
       <w:numFmt w:val="bullet"/>
       <w:lvlText w:val=""/>
       <w:lvlJc w:val="left"/>
     </w:lvl>
-    <w:lvl w:ilvl="4">
+    <w:lvl w:ilvl="4" w:tplc="C9C051FE">
       <w:start w:val="1"/>
       <w:numFmt w:val="bullet"/>
       <w:lvlText w:val=""/>
       <w:lvlJc w:val="left"/>
     </w:lvl>
-    <w:lvl w:ilvl="5">
+    <w:lvl w:ilvl="5" w:tplc="E174DC8E">
       <w:start w:val="1"/>
       <w:numFmt w:val="bullet"/>
       <w:lvlText w:val=""/>
       <w:lvlJc w:val="left"/>
     </w:lvl>
-    <w:lvl w:ilvl="6">
+    <w:lvl w:ilvl="6" w:tplc="C1CA0CE8">
       <w:start w:val="1"/>
       <w:numFmt w:val="bullet"/>
       <w:lvlText w:val=""/>
       <w:lvlJc w:val="left"/>
     </w:lvl>
-    <w:lvl w:ilvl="7">
+    <w:lvl w:ilvl="7" w:tplc="9EE0632A">
       <w:start w:val="1"/>
       <w:numFmt w:val="bullet"/>
       <w:lvlText w:val=""/>
       <w:lvlJc w:val="left"/>
     </w:lvl>
-    <w:lvl w:ilvl="8">
+    <w:lvl w:ilvl="8" w:tplc="C69256BC">
       <w:start w:val="1"/>
       <w:numFmt w:val="bullet"/>
       <w:lvlText w:val=""/>
@@ -14534,55 +14765,55 @@
     <w:nsid w:val="0000000E"/>
     <w:multiLevelType w:val="hybridMultilevel"/>
     <w:tmpl w:val="0DED7262"/>
-    <w:lvl w:ilvl="0">
+    <w:lvl w:ilvl="0" w:tplc="615EE50E">
       <w:start w:val="1"/>
       <w:numFmt w:val="decimal"/>
       <w:lvlText w:val="%1"/>
       <w:lvlJc w:val="left"/>
     </w:lvl>
-    <w:lvl w:ilvl="1">
+    <w:lvl w:ilvl="1" w:tplc="06625A84">
       <w:start w:val="1"/>
       <w:numFmt w:val="bullet"/>
       <w:lvlText w:val=""/>
       <w:lvlJc w:val="left"/>
     </w:lvl>
-    <w:lvl w:ilvl="2">
+    <w:lvl w:ilvl="2" w:tplc="E796E3DC">
       <w:start w:val="1"/>
       <w:numFmt w:val="bullet"/>
       <w:lvlText w:val=""/>
       <w:lvlJc w:val="left"/>
     </w:lvl>
-    <w:lvl w:ilvl="3">
+    <w:lvl w:ilvl="3" w:tplc="0ADA95BE">
       <w:start w:val="1"/>
       <w:numFmt w:val="bullet"/>
       <w:lvlText w:val=""/>
       <w:lvlJc w:val="left"/>
     </w:lvl>
-    <w:lvl w:ilvl="4">
+    <w:lvl w:ilvl="4" w:tplc="229C251E">
       <w:start w:val="1"/>
       <w:numFmt w:val="bullet"/>
       <w:lvlText w:val=""/>
       <w:lvlJc w:val="left"/>
     </w:lvl>
-    <w:lvl w:ilvl="5">
+    <w:lvl w:ilvl="5" w:tplc="72DA6F00">
       <w:start w:val="1"/>
       <w:numFmt w:val="bullet"/>
       <w:lvlText w:val=""/>
       <w:lvlJc w:val="left"/>
     </w:lvl>
-    <w:lvl w:ilvl="6">
+    <w:lvl w:ilvl="6" w:tplc="B4BADFEA">
       <w:start w:val="1"/>
       <w:numFmt w:val="bullet"/>
       <w:lvlText w:val=""/>
       <w:lvlJc w:val="left"/>
     </w:lvl>
-    <w:lvl w:ilvl="7">
+    <w:lvl w:ilvl="7" w:tplc="BBA4155E">
       <w:start w:val="1"/>
       <w:numFmt w:val="bullet"/>
       <w:lvlText w:val=""/>
       <w:lvlJc w:val="left"/>
     </w:lvl>
-    <w:lvl w:ilvl="8">
+    <w:lvl w:ilvl="8" w:tplc="FF900644">
       <w:start w:val="1"/>
       <w:numFmt w:val="bullet"/>
       <w:lvlText w:val=""/>
@@ -15038,13 +15269,13 @@
     <w:uiPriority w:val="99"/>
     <w:semiHidden/>
     <w:unhideWhenUsed/>
-    <w:qFormat/>
     <w:tblPr>
+      <w:tblInd w:w="0" w:type="dxa"/>
       <w:tblCellMar>
         <w:top w:w="0" w:type="dxa"/>
-        <w:left w:w="0" w:type="dxa"/>
+        <w:left w:w="108" w:type="dxa"/>
         <w:bottom w:w="0" w:type="dxa"/>
-        <w:right w:w="0" w:type="dxa"/>
+        <w:right w:w="108" w:type="dxa"/>
       </w:tblCellMar>
     </w:tblPr>
   </w:style>

</xml_diff>

<commit_message>
minor adds in manage my group
</commit_message>
<xml_diff>
--- a/Deadline6/Use-Cases-v0.4.docx
+++ b/Deadline6/Use-Cases-v0.4.docx
@@ -1039,15 +1039,7 @@
           <w:sz w:val="24"/>
           <w:lang w:val="el-GR"/>
         </w:rPr>
-        <w:t xml:space="preserve">ποροκαλι </w:t>
-      </w:r>
-      <w:r>
-        <w:rPr>
-          <w:color w:val="BF8F00" w:themeColor="accent4" w:themeShade="BF"/>
-          <w:sz w:val="24"/>
-          <w:lang w:val="el-GR"/>
-        </w:rPr>
-        <w:t xml:space="preserve">χρώμα </w:t>
+        <w:t xml:space="preserve">ποροκαλι χρώμα </w:t>
       </w:r>
       <w:r>
         <w:rPr>
@@ -1093,6 +1085,7 @@
         <w:rPr>
           <w:rFonts w:ascii="Times New Roman" w:eastAsia="Times New Roman" w:hAnsi="Times New Roman"/>
           <w:sz w:val="24"/>
+          <w:lang w:val="el-GR"/>
         </w:rPr>
       </w:pPr>
     </w:p>
@@ -12056,7 +12049,35 @@
           <w:sz w:val="24"/>
           <w:lang w:val="el-GR"/>
         </w:rPr>
-        <w:t xml:space="preserve"> του (μόνο αν είναι δημιουργός) καινα έχει τις επιλογές να προσκαλέσειφίλους του, να διώξει κάποιον από το </w:t>
+        <w:t xml:space="preserve"> του (μόνο αν είναι δημιουργός) και</w:t>
+      </w:r>
+      <w:r>
+        <w:rPr>
+          <w:sz w:val="24"/>
+          <w:lang w:val="el-GR"/>
+        </w:rPr>
+        <w:t xml:space="preserve"> </w:t>
+      </w:r>
+      <w:r>
+        <w:rPr>
+          <w:sz w:val="24"/>
+          <w:lang w:val="el-GR"/>
+        </w:rPr>
+        <w:t>να έχει τις επιλογές να προσκαλέσει</w:t>
+      </w:r>
+      <w:r>
+        <w:rPr>
+          <w:sz w:val="24"/>
+          <w:lang w:val="el-GR"/>
+        </w:rPr>
+        <w:t xml:space="preserve"> </w:t>
+      </w:r>
+      <w:r>
+        <w:rPr>
+          <w:sz w:val="24"/>
+          <w:lang w:val="el-GR"/>
+        </w:rPr>
+        <w:t xml:space="preserve">φίλους του, να διώξει κάποιον από το </w:t>
       </w:r>
       <w:r>
         <w:rPr>
@@ -12374,7 +12395,21 @@
           <w:sz w:val="24"/>
           <w:lang w:val="el-GR"/>
         </w:rPr>
-        <w:t>Το σύστημα αποθηκεύει τις αλλαγέςκαι ενημερώνεται.</w:t>
+        <w:t>Το σύστημα αποθηκεύει τις αλλαγές</w:t>
+      </w:r>
+      <w:r>
+        <w:rPr>
+          <w:sz w:val="24"/>
+          <w:lang w:val="el-GR"/>
+        </w:rPr>
+        <w:t xml:space="preserve"> </w:t>
+      </w:r>
+      <w:r>
+        <w:rPr>
+          <w:sz w:val="24"/>
+          <w:lang w:val="el-GR"/>
+        </w:rPr>
+        <w:t>και ενημερώνεται.</w:t>
       </w:r>
     </w:p>
     <w:p>
@@ -12409,7 +12444,39 @@
           <w:sz w:val="24"/>
           <w:lang w:val="el-GR"/>
         </w:rPr>
-        <w:t>Το σύστημα διαγράφειτο μήνυμα – υπενθύμισης από την αρχικήοθόνη του χρήστη πού αφαιρέθηκε.</w:t>
+        <w:t>Το σύστημα διαγράφει</w:t>
+      </w:r>
+      <w:r>
+        <w:rPr>
+          <w:color w:val="4472C4"/>
+          <w:sz w:val="24"/>
+          <w:lang w:val="el-GR"/>
+        </w:rPr>
+        <w:t xml:space="preserve"> </w:t>
+      </w:r>
+      <w:r>
+        <w:rPr>
+          <w:color w:val="4472C4"/>
+          <w:sz w:val="24"/>
+          <w:lang w:val="el-GR"/>
+        </w:rPr>
+        <w:t>το μήνυμα – υπενθύμισης από την αρχική</w:t>
+      </w:r>
+      <w:r>
+        <w:rPr>
+          <w:color w:val="4472C4"/>
+          <w:sz w:val="24"/>
+          <w:lang w:val="el-GR"/>
+        </w:rPr>
+        <w:t xml:space="preserve"> </w:t>
+      </w:r>
+      <w:r>
+        <w:rPr>
+          <w:color w:val="4472C4"/>
+          <w:sz w:val="24"/>
+          <w:lang w:val="el-GR"/>
+        </w:rPr>
+        <w:t>οθόνη του χρήστη πού αφαιρέθηκε.</w:t>
       </w:r>
     </w:p>
     <w:p>

</xml_diff>